<commit_message>
Deleted irrelevant files from  the beginning of the project
</commit_message>
<xml_diff>
--- a/H2 results.docx
+++ b/H2 results.docx
@@ -3,611 +3,66 @@
 <w:document xmlns:wpc="http://schemas.microsoft.com/office/word/2010/wordprocessingCanvas" xmlns:cx="http://schemas.microsoft.com/office/drawing/2014/chartex" xmlns:cx1="http://schemas.microsoft.com/office/drawing/2015/9/8/chartex" xmlns:cx2="http://schemas.microsoft.com/office/drawing/2015/10/21/chartex" xmlns:cx3="http://schemas.microsoft.com/office/drawing/2016/5/9/chartex" xmlns:cx4="http://schemas.microsoft.com/office/drawing/2016/5/10/chartex" xmlns:cx5="http://schemas.microsoft.com/office/drawing/2016/5/11/chartex" xmlns:cx6="http://schemas.microsoft.com/office/drawing/2016/5/12/chartex" xmlns:cx7="http://schemas.microsoft.com/office/drawing/2016/5/13/chartex" xmlns:cx8="http://schemas.microsoft.com/office/drawing/2016/5/14/chartex" xmlns:mc="http://schemas.openxmlformats.org/markup-compatibility/2006" xmlns:aink="http://schemas.microsoft.com/office/drawing/2016/ink" xmlns:am3d="http://schemas.microsoft.com/office/drawing/2017/model3d" xmlns:o="urn:schemas-microsoft-com:office:office" xmlns:oel="http://schemas.microsoft.com/office/2019/extlst" xmlns:r="http://schemas.openxmlformats.org/officeDocument/2006/relationships" xmlns:m="http://schemas.openxmlformats.org/officeDocument/2006/math" xmlns:v="urn:schemas-microsoft-com:vml" xmlns:wp14="http://schemas.microsoft.com/office/word/2010/wordprocessingDrawing" xmlns:wp="http://schemas.openxmlformats.org/drawingml/2006/wordprocessingDrawing" xmlns:w10="urn:schemas-microsoft-com:office:word" xmlns:w="http://schemas.openxmlformats.org/wordprocessingml/2006/main" xmlns:w14="http://schemas.microsoft.com/office/word/2010/wordml" xmlns:w15="http://schemas.microsoft.com/office/word/2012/wordml" xmlns:w16cex="http://schemas.microsoft.com/office/word/2018/wordml/cex" xmlns:w16cid="http://schemas.microsoft.com/office/word/2016/wordml/cid" xmlns:w16="http://schemas.microsoft.com/office/word/2018/wordml" xmlns:w16du="http://schemas.microsoft.com/office/word/2023/wordml/word16du" xmlns:w16sdtdh="http://schemas.microsoft.com/office/word/2020/wordml/sdtdatahash" xmlns:w16sdtfl="http://schemas.microsoft.com/office/word/2024/wordml/sdtformatlock" xmlns:w16se="http://schemas.microsoft.com/office/word/2015/wordml/symex" xmlns:wpg="http://schemas.microsoft.com/office/word/2010/wordprocessingGroup" xmlns:wpi="http://schemas.microsoft.com/office/word/2010/wordprocessingInk" xmlns:wne="http://schemas.microsoft.com/office/word/2006/wordml" xmlns:wps="http://schemas.microsoft.com/office/word/2010/wordprocessingShape" mc:Ignorable="w14 w15 w16se w16cid w16 w16cex w16sdtdh w16sdtfl w16du wp14">
   <w:body>
     <w:p>
-      <w:pPr>
-        <w:rPr>
-          <w:b/>
-          <w:bCs/>
-        </w:rPr>
-      </w:pPr>
       <w:r>
         <w:rPr>
           <w:b/>
           <w:bCs/>
         </w:rPr>
-        <w:t>H2 Domain Transfer Analysis Results</w:t>
+        <w:t>Performance Results:</w:t>
       </w:r>
     </w:p>
     <w:p>
       <w:pPr>
-        <w:rPr>
-          <w:b/>
-          <w:bCs/>
-        </w:rPr>
+        <w:numPr>
+          <w:ilvl w:val="0"/>
+          <w:numId w:val="23"/>
+        </w:numPr>
       </w:pPr>
       <w:r>
         <w:rPr>
           <w:b/>
           <w:bCs/>
         </w:rPr>
-        <w:t>Analysis Setup and Model Loading</w:t>
+        <w:t>CQT</w:t>
+      </w:r>
+      <w:r>
+        <w:t>: Best overall (Known: 0.994, Unknown: 0.726)</w:t>
       </w:r>
     </w:p>
     <w:p>
-      <w:r>
-        <w:t>Starting H2 analysis focused on domain transfer hypothesis. Successfully loaded three trained models for analysis:</w:t>
-      </w:r>
-    </w:p>
-    <w:p>
       <w:pPr>
         <w:numPr>
           <w:ilvl w:val="0"/>
-          <w:numId w:val="8"/>
+          <w:numId w:val="23"/>
         </w:numPr>
-      </w:pPr>
-      <w:r>
-        <w:t>MFCC model</w:t>
-      </w:r>
-    </w:p>
-    <w:p>
-      <w:pPr>
-        <w:numPr>
-          <w:ilvl w:val="0"/>
-          <w:numId w:val="8"/>
-        </w:numPr>
-      </w:pPr>
-      <w:r>
-        <w:t>CQT model</w:t>
-      </w:r>
-    </w:p>
-    <w:p>
-      <w:pPr>
-        <w:numPr>
-          <w:ilvl w:val="0"/>
-          <w:numId w:val="8"/>
-        </w:numPr>
-      </w:pPr>
-      <w:r>
-        <w:t>LPC model</w:t>
-      </w:r>
-    </w:p>
-    <w:p>
-      <w:r>
-        <w:t>All models tested on unknown attacks A07-A19 to evaluate cross-domain generalization capabilities.</w:t>
-      </w:r>
-    </w:p>
-    <w:p>
-      <w:pPr>
-        <w:rPr>
-          <w:b/>
-          <w:bCs/>
-        </w:rPr>
       </w:pPr>
       <w:r>
         <w:rPr>
           <w:b/>
           <w:bCs/>
         </w:rPr>
-        <w:t>H2 Core Analysis: Unknown Attack Response Patterns</w:t>
+        <w:t>MFCC</w:t>
+      </w:r>
+      <w:r>
+        <w:t>: Good performance (Known: 0.991, Unknown: 0.708)</w:t>
       </w:r>
     </w:p>
     <w:p>
       <w:pPr>
-        <w:rPr>
-          <w:b/>
-          <w:bCs/>
-        </w:rPr>
+        <w:numPr>
+          <w:ilvl w:val="0"/>
+          <w:numId w:val="23"/>
+        </w:numPr>
       </w:pPr>
       <w:r>
         <w:rPr>
           <w:b/>
           <w:bCs/>
         </w:rPr>
-        <w:t>MFCC Feature Analysis</w:t>
+        <w:t>LPC</w:t>
       </w:r>
-    </w:p>
-    <w:p>
       <w:r>
-        <w:t>The MFCC model showed the following prediction patterns on unknown attacks:</w:t>
-      </w:r>
-    </w:p>
-    <w:p>
-      <w:pPr>
-        <w:numPr>
-          <w:ilvl w:val="0"/>
-          <w:numId w:val="9"/>
-        </w:numPr>
-      </w:pPr>
-      <w:r>
-        <w:t>A07: Predominantly classified as A04 (57.1%), Confusion=0.365</w:t>
-      </w:r>
-    </w:p>
-    <w:p>
-      <w:pPr>
-        <w:numPr>
-          <w:ilvl w:val="0"/>
-          <w:numId w:val="9"/>
-        </w:numPr>
-      </w:pPr>
-      <w:r>
-        <w:t>A08: Predominantly classified as A01 (75.9%), Confusion=0.380</w:t>
-      </w:r>
-    </w:p>
-    <w:p>
-      <w:pPr>
-        <w:numPr>
-          <w:ilvl w:val="0"/>
-          <w:numId w:val="9"/>
-        </w:numPr>
-      </w:pPr>
-      <w:r>
-        <w:t>A09: Predominantly classified as A01 (75.8%), Confusion=0.311</w:t>
-      </w:r>
-    </w:p>
-    <w:p>
-      <w:pPr>
-        <w:numPr>
-          <w:ilvl w:val="0"/>
-          <w:numId w:val="9"/>
-        </w:numPr>
-      </w:pPr>
-      <w:r>
-        <w:t>A10: Predominantly classified as A04 (65.8%), Confusion=0.354</w:t>
-      </w:r>
-    </w:p>
-    <w:p>
-      <w:pPr>
-        <w:numPr>
-          <w:ilvl w:val="0"/>
-          <w:numId w:val="9"/>
-        </w:numPr>
-      </w:pPr>
-      <w:r>
-        <w:t>A11: Predominantly classified as A04 (59.9%), Confusion=0.374</w:t>
-      </w:r>
-    </w:p>
-    <w:p>
-      <w:pPr>
-        <w:numPr>
-          <w:ilvl w:val="0"/>
-          <w:numId w:val="9"/>
-        </w:numPr>
-      </w:pPr>
-      <w:r>
-        <w:t>A12: Predominantly classified as A04 (98.0%), Confusion=0.051</w:t>
-      </w:r>
-    </w:p>
-    <w:p>
-      <w:pPr>
-        <w:numPr>
-          <w:ilvl w:val="0"/>
-          <w:numId w:val="9"/>
-        </w:numPr>
-      </w:pPr>
-      <w:r>
-        <w:t>A13: Predominantly classified as A04 (74.6%), Confusion=0.302</w:t>
-      </w:r>
-    </w:p>
-    <w:p>
-      <w:pPr>
-        <w:numPr>
-          <w:ilvl w:val="0"/>
-          <w:numId w:val="9"/>
-        </w:numPr>
-      </w:pPr>
-      <w:r>
-        <w:t>A14: Predominantly classified as A04 (78.1%), Confusion=0.287</w:t>
-      </w:r>
-    </w:p>
-    <w:p>
-      <w:pPr>
-        <w:numPr>
-          <w:ilvl w:val="0"/>
-          <w:numId w:val="9"/>
-        </w:numPr>
-      </w:pPr>
-      <w:r>
-        <w:t>A15: Predominantly classified as A04 (72.4%), Confusion=0.313</w:t>
-      </w:r>
-    </w:p>
-    <w:p>
-      <w:pPr>
-        <w:numPr>
-          <w:ilvl w:val="0"/>
-          <w:numId w:val="9"/>
-        </w:numPr>
-      </w:pPr>
-      <w:r>
-        <w:t>A16: Predominantly classified as A04 (99.5%), Confusion=0.017</w:t>
-      </w:r>
-    </w:p>
-    <w:p>
-      <w:pPr>
-        <w:numPr>
-          <w:ilvl w:val="0"/>
-          <w:numId w:val="9"/>
-        </w:numPr>
-      </w:pPr>
-      <w:r>
-        <w:t>A17: Predominantly classified as bonafide (80.8%), Confusion=0.335</w:t>
-      </w:r>
-    </w:p>
-    <w:p>
-      <w:pPr>
-        <w:numPr>
-          <w:ilvl w:val="0"/>
-          <w:numId w:val="9"/>
-        </w:numPr>
-      </w:pPr>
-      <w:r>
-        <w:t>A18: Predominantly classified as bonafide (57.1%), Confusion=0.377</w:t>
-      </w:r>
-    </w:p>
-    <w:p>
-      <w:pPr>
-        <w:numPr>
-          <w:ilvl w:val="0"/>
-          <w:numId w:val="9"/>
-        </w:numPr>
-      </w:pPr>
-      <w:r>
-        <w:t>A19: Predominantly classified as A06 (70.3%), Confusion=0.337</w:t>
-      </w:r>
-    </w:p>
-    <w:p>
-      <w:pPr>
-        <w:rPr>
-          <w:b/>
-          <w:bCs/>
-        </w:rPr>
-      </w:pPr>
-      <w:r>
-        <w:rPr>
-          <w:b/>
-          <w:bCs/>
-        </w:rPr>
-        <w:t>CQT Feature Analysis</w:t>
-      </w:r>
-    </w:p>
-    <w:p>
-      <w:r>
-        <w:t>The CQT model demonstrated these classification patterns:</w:t>
-      </w:r>
-    </w:p>
-    <w:p>
-      <w:pPr>
-        <w:numPr>
-          <w:ilvl w:val="0"/>
-          <w:numId w:val="10"/>
-        </w:numPr>
-      </w:pPr>
-      <w:r>
-        <w:t>A07: Predominantly classified as A01 (72.1%), Confusion=0.306</w:t>
-      </w:r>
-    </w:p>
-    <w:p>
-      <w:pPr>
-        <w:numPr>
-          <w:ilvl w:val="0"/>
-          <w:numId w:val="10"/>
-        </w:numPr>
-      </w:pPr>
-      <w:r>
-        <w:t>A08: Predominantly classified as A01 (68.9%), Confusion=0.477</w:t>
-      </w:r>
-    </w:p>
-    <w:p>
-      <w:pPr>
-        <w:numPr>
-          <w:ilvl w:val="0"/>
-          <w:numId w:val="10"/>
-        </w:numPr>
-      </w:pPr>
-      <w:r>
-        <w:t>A09: Predominantly classified as A01 (89.3%), Confusion=0.176</w:t>
-      </w:r>
-    </w:p>
-    <w:p>
-      <w:pPr>
-        <w:numPr>
-          <w:ilvl w:val="0"/>
-          <w:numId w:val="10"/>
-        </w:numPr>
-      </w:pPr>
-      <w:r>
-        <w:t>A10: Predominantly classified as A04 (84.6%), Confusion=0.246</w:t>
-      </w:r>
-    </w:p>
-    <w:p>
-      <w:pPr>
-        <w:numPr>
-          <w:ilvl w:val="0"/>
-          <w:numId w:val="10"/>
-        </w:numPr>
-      </w:pPr>
-      <w:r>
-        <w:t>A11: Predominantly classified as A04 (76.8%), Confusion=0.303</w:t>
-      </w:r>
-    </w:p>
-    <w:p>
-      <w:pPr>
-        <w:numPr>
-          <w:ilvl w:val="0"/>
-          <w:numId w:val="10"/>
-        </w:numPr>
-      </w:pPr>
-      <w:r>
-        <w:lastRenderedPageBreak/>
-        <w:t>A12: Predominantly classified as A04 (84.1%), Confusion=0.251</w:t>
-      </w:r>
-    </w:p>
-    <w:p>
-      <w:pPr>
-        <w:numPr>
-          <w:ilvl w:val="0"/>
-          <w:numId w:val="10"/>
-        </w:numPr>
-      </w:pPr>
-      <w:r>
-        <w:t>A13: Predominantly classified as A04 (97.8%), Confusion=0.059</w:t>
-      </w:r>
-    </w:p>
-    <w:p>
-      <w:pPr>
-        <w:numPr>
-          <w:ilvl w:val="0"/>
-          <w:numId w:val="10"/>
-        </w:numPr>
-      </w:pPr>
-      <w:r>
-        <w:t>A14: Predominantly classified as A01 (64.5%), Confusion=0.347</w:t>
-      </w:r>
-    </w:p>
-    <w:p>
-      <w:pPr>
-        <w:numPr>
-          <w:ilvl w:val="0"/>
-          <w:numId w:val="10"/>
-        </w:numPr>
-      </w:pPr>
-      <w:r>
-        <w:t>A15: Predominantly classified as A04 (66.9%), Confusion=0.352</w:t>
-      </w:r>
-    </w:p>
-    <w:p>
-      <w:pPr>
-        <w:numPr>
-          <w:ilvl w:val="0"/>
-          <w:numId w:val="10"/>
-        </w:numPr>
-      </w:pPr>
-      <w:r>
-        <w:t>A16: Predominantly classified as A04 (97.2%), Confusion=0.082</w:t>
-      </w:r>
-    </w:p>
-    <w:p>
-      <w:pPr>
-        <w:numPr>
-          <w:ilvl w:val="0"/>
-          <w:numId w:val="10"/>
-        </w:numPr>
-      </w:pPr>
-      <w:r>
-        <w:t>A17: Predominantly classified as A05 (49.8%), Confusion=0.394</w:t>
-      </w:r>
-    </w:p>
-    <w:p>
-      <w:pPr>
-        <w:numPr>
-          <w:ilvl w:val="0"/>
-          <w:numId w:val="10"/>
-        </w:numPr>
-      </w:pPr>
-      <w:r>
-        <w:t>A18: Predominantly classified as bonafide (88.5%), Confusion=0.228</w:t>
-      </w:r>
-    </w:p>
-    <w:p>
-      <w:pPr>
-        <w:numPr>
-          <w:ilvl w:val="0"/>
-          <w:numId w:val="10"/>
-        </w:numPr>
-      </w:pPr>
-      <w:r>
-        <w:t>A19: Predominantly classified as A06 (71.1%), Confusion=0.340</w:t>
-      </w:r>
-    </w:p>
-    <w:p>
-      <w:pPr>
-        <w:rPr>
-          <w:b/>
-          <w:bCs/>
-        </w:rPr>
-      </w:pPr>
-      <w:r>
-        <w:rPr>
-          <w:b/>
-          <w:bCs/>
-        </w:rPr>
-        <w:t>LPC Feature Analysis</w:t>
-      </w:r>
-    </w:p>
-    <w:p>
-      <w:r>
-        <w:t>The LPC model exhibited these prediction patterns:</w:t>
-      </w:r>
-    </w:p>
-    <w:p>
-      <w:pPr>
-        <w:numPr>
-          <w:ilvl w:val="0"/>
-          <w:numId w:val="11"/>
-        </w:numPr>
-      </w:pPr>
-      <w:r>
-        <w:t>A07: Predominantly classified as A06 (43.9%), Confusion=0.760</w:t>
-      </w:r>
-    </w:p>
-    <w:p>
-      <w:pPr>
-        <w:numPr>
-          <w:ilvl w:val="0"/>
-          <w:numId w:val="11"/>
-        </w:numPr>
-      </w:pPr>
-      <w:r>
-        <w:t>A08: Predominantly classified as A05 (50.4%), Confusion=0.551</w:t>
-      </w:r>
-    </w:p>
-    <w:p>
-      <w:pPr>
-        <w:numPr>
-          <w:ilvl w:val="0"/>
-          <w:numId w:val="11"/>
-        </w:numPr>
-      </w:pPr>
-      <w:r>
-        <w:t>A09: Predominantly classified as bonafide (48.9%), Confusion=0.655</w:t>
-      </w:r>
-    </w:p>
-    <w:p>
-      <w:pPr>
-        <w:numPr>
-          <w:ilvl w:val="0"/>
-          <w:numId w:val="11"/>
-        </w:numPr>
-      </w:pPr>
-      <w:r>
-        <w:t>A10: Predominantly classified as A04 (34.4%), Confusion=0.756</w:t>
-      </w:r>
-    </w:p>
-    <w:p>
-      <w:pPr>
-        <w:numPr>
-          <w:ilvl w:val="0"/>
-          <w:numId w:val="11"/>
-        </w:numPr>
-      </w:pPr>
-      <w:r>
-        <w:t>A11: Predominantly classified as A04 (49.3%), Confusion=0.643</w:t>
-      </w:r>
-    </w:p>
-    <w:p>
-      <w:pPr>
-        <w:numPr>
-          <w:ilvl w:val="0"/>
-          <w:numId w:val="11"/>
-        </w:numPr>
-      </w:pPr>
-      <w:r>
-        <w:t>A12: Predominantly classified as A04 (51.0%), Confusion=0.521</w:t>
-      </w:r>
-    </w:p>
-    <w:p>
-      <w:pPr>
-        <w:numPr>
-          <w:ilvl w:val="0"/>
-          <w:numId w:val="11"/>
-        </w:numPr>
-      </w:pPr>
-      <w:r>
-        <w:t>A13: Predominantly classified as A04 (86.1%), Confusion=0.252</w:t>
-      </w:r>
-    </w:p>
-    <w:p>
-      <w:pPr>
-        <w:numPr>
-          <w:ilvl w:val="0"/>
-          <w:numId w:val="11"/>
-        </w:numPr>
-      </w:pPr>
-      <w:r>
-        <w:t>A14: Predominantly classified as bonafide (51.6%), Confusion=0.466</w:t>
-      </w:r>
-    </w:p>
-    <w:p>
-      <w:pPr>
-        <w:numPr>
-          <w:ilvl w:val="0"/>
-          <w:numId w:val="11"/>
-        </w:numPr>
-      </w:pPr>
-      <w:r>
-        <w:t>A15: Predominantly classified as bonafide (83.2%), Confusion=0.351</w:t>
-      </w:r>
-    </w:p>
-    <w:p>
-      <w:pPr>
-        <w:numPr>
-          <w:ilvl w:val="0"/>
-          <w:numId w:val="11"/>
-        </w:numPr>
-      </w:pPr>
-      <w:r>
-        <w:t>A16: Predominantly classified as A04 (45.3%), Confusion=0.666</w:t>
-      </w:r>
-    </w:p>
-    <w:p>
-      <w:pPr>
-        <w:numPr>
-          <w:ilvl w:val="0"/>
-          <w:numId w:val="11"/>
-        </w:numPr>
-      </w:pPr>
-      <w:r>
-        <w:t>A17: Predominantly classified as bonafide (52.5%), Confusion=0.655</w:t>
-      </w:r>
-    </w:p>
-    <w:p>
-      <w:pPr>
-        <w:numPr>
-          <w:ilvl w:val="0"/>
-          <w:numId w:val="11"/>
-        </w:numPr>
-      </w:pPr>
-      <w:r>
-        <w:t>A18: Predominantly classified as A03 (56.6%), Confusion=0.454</w:t>
-      </w:r>
-    </w:p>
-    <w:p>
-      <w:pPr>
-        <w:numPr>
-          <w:ilvl w:val="0"/>
-          <w:numId w:val="11"/>
-        </w:numPr>
-      </w:pPr>
-      <w:r>
-        <w:t>A19: Predominantly classified as A06 (69.6%), Confusion=0.512</w:t>
-      </w:r>
-    </w:p>
-    <w:p>
-      <w:pPr>
-        <w:rPr>
-          <w:b/>
-          <w:bCs/>
-        </w:rPr>
-      </w:pPr>
-      <w:r>
-        <w:rPr>
-          <w:b/>
-          <w:bCs/>
-        </w:rPr>
-        <w:t>Domain Transfer Metrics</w:t>
-      </w:r>
-    </w:p>
-    <w:p>
-      <w:pPr>
-        <w:rPr>
-          <w:b/>
-          <w:bCs/>
-        </w:rPr>
-      </w:pPr>
-      <w:r>
-        <w:rPr>
-          <w:b/>
-          <w:bCs/>
-        </w:rPr>
-        <w:t>Performance Summary</w:t>
+        <w:t>: Weaker performance (Known: 0.910, Unknown: 0.443)</w:t>
       </w:r>
     </w:p>
     <w:p>
@@ -616,40 +71,61 @@
           <w:b/>
           <w:bCs/>
         </w:rPr>
-        <w:t>MFCC:</w:t>
+        <w:t>Key Findings:</w:t>
       </w:r>
     </w:p>
     <w:p>
       <w:pPr>
         <w:numPr>
           <w:ilvl w:val="0"/>
-          <w:numId w:val="12"/>
+          <w:numId w:val="24"/>
         </w:numPr>
       </w:pPr>
       <w:r>
-        <w:t>Known domain average F1: 0.991</w:t>
+        <w:rPr>
+          <w:b/>
+          <w:bCs/>
+        </w:rPr>
+        <w:t>Strong correlation</w:t>
+      </w:r>
+      <w:r>
+        <w:t>: Better performance on known attacks = better performance on unknown attacks (correlation = 1.000)</w:t>
       </w:r>
     </w:p>
     <w:p>
       <w:pPr>
         <w:numPr>
           <w:ilvl w:val="0"/>
-          <w:numId w:val="12"/>
+          <w:numId w:val="24"/>
         </w:numPr>
       </w:pPr>
       <w:r>
-        <w:t>Unknown domain confusion: 0.292</w:t>
+        <w:rPr>
+          <w:b/>
+          <w:bCs/>
+        </w:rPr>
+        <w:t>Feature ranking confirmed</w:t>
+      </w:r>
+      <w:r>
+        <w:t>: CQT &gt; MFCC &gt; LPC for both known and unknown attacks</w:t>
       </w:r>
     </w:p>
     <w:p>
       <w:pPr>
         <w:numPr>
           <w:ilvl w:val="0"/>
-          <w:numId w:val="12"/>
+          <w:numId w:val="24"/>
         </w:numPr>
       </w:pPr>
       <w:r>
-        <w:t>Generalization ability: 0.708</w:t>
+        <w:rPr>
+          <w:b/>
+          <w:bCs/>
+        </w:rPr>
+        <w:t>LPC struggles with neural attacks</w:t>
+      </w:r>
+      <w:r>
+        <w:t>: Much higher confusion scores (0.4-0.8 vs 0.1-0.4 for others)</w:t>
       </w:r>
     </w:p>
     <w:p>
@@ -658,41 +134,48 @@
           <w:b/>
           <w:bCs/>
         </w:rPr>
-        <w:t>CQT:</w:t>
+        <w:t>Notable Patterns:</w:t>
       </w:r>
     </w:p>
     <w:p>
       <w:pPr>
         <w:numPr>
           <w:ilvl w:val="0"/>
-          <w:numId w:val="13"/>
+          <w:numId w:val="25"/>
         </w:numPr>
       </w:pPr>
       <w:r>
-        <w:t>Known domain average F1: 0.994</w:t>
+        <w:t>A12 and A16 frequently predicted as A04 (Voice Conversion) by MFCC/CQT</w:t>
       </w:r>
     </w:p>
     <w:p>
       <w:pPr>
         <w:numPr>
           <w:ilvl w:val="0"/>
-          <w:numId w:val="13"/>
+          <w:numId w:val="25"/>
         </w:numPr>
       </w:pPr>
       <w:r>
-        <w:lastRenderedPageBreak/>
-        <w:t>Unknown domain confusion: 0.274</w:t>
+        <w:t xml:space="preserve">A18 consistently classified as </w:t>
+      </w:r>
+      <w:proofErr w:type="spellStart"/>
+      <w:r>
+        <w:t>bonafide</w:t>
+      </w:r>
+      <w:proofErr w:type="spellEnd"/>
+      <w:r>
+        <w:t xml:space="preserve"> across all features</w:t>
       </w:r>
     </w:p>
     <w:p>
       <w:pPr>
         <w:numPr>
           <w:ilvl w:val="0"/>
-          <w:numId w:val="13"/>
+          <w:numId w:val="25"/>
         </w:numPr>
       </w:pPr>
       <w:r>
-        <w:t>Generalization ability: 0.726</w:t>
+        <w:t>Neural attacks often confused with traditional attacks (A01, A04)</w:t>
       </w:r>
     </w:p>
     <w:p>
@@ -701,586 +184,22 @@
           <w:b/>
           <w:bCs/>
         </w:rPr>
-        <w:t>LPC:</w:t>
+        <w:t>Conclusion:</w:t>
+      </w:r>
+      <w:r>
+        <w:t xml:space="preserve"> Features that work well on training data also work well on new attacks. CQT and MFCC are better choices than LPC for spoofing detection.</w:t>
+      </w:r>
+      <w:r>
+        <w:t xml:space="preserve"> </w:t>
       </w:r>
     </w:p>
     <w:p>
       <w:pPr>
-        <w:numPr>
-          <w:ilvl w:val="0"/>
-          <w:numId w:val="14"/>
-        </w:numPr>
-      </w:pPr>
-      <w:r>
-        <w:t>Known domain average F1: 0.910</w:t>
-      </w:r>
+        <w:rPr>
+          <w:lang w:val="en-US"/>
+        </w:rPr>
+      </w:pPr>
     </w:p>
-    <w:p>
-      <w:pPr>
-        <w:numPr>
-          <w:ilvl w:val="0"/>
-          <w:numId w:val="14"/>
-        </w:numPr>
-      </w:pPr>
-      <w:r>
-        <w:t>Unknown domain confusion: 0.557</w:t>
-      </w:r>
-    </w:p>
-    <w:p>
-      <w:pPr>
-        <w:numPr>
-          <w:ilvl w:val="0"/>
-          <w:numId w:val="14"/>
-        </w:numPr>
-      </w:pPr>
-      <w:r>
-        <w:t>Generalization ability: 0.443</w:t>
-      </w:r>
-    </w:p>
-    <w:p>
-      <w:pPr>
-        <w:rPr>
-          <w:b/>
-          <w:bCs/>
-        </w:rPr>
-      </w:pPr>
-      <w:r>
-        <w:rPr>
-          <w:b/>
-          <w:bCs/>
-        </w:rPr>
-        <w:t>H2 Hypothesis Testing</w:t>
-      </w:r>
-    </w:p>
-    <w:p>
-      <w:pPr>
-        <w:rPr>
-          <w:b/>
-          <w:bCs/>
-        </w:rPr>
-      </w:pPr>
-      <w:r>
-        <w:rPr>
-          <w:b/>
-          <w:bCs/>
-        </w:rPr>
-        <w:t>Research Hypothesis</w:t>
-      </w:r>
-    </w:p>
-    <w:p>
-      <w:r>
-        <w:t>"Features with higher intra-domain performance will show better cross-domain generalization"</w:t>
-      </w:r>
-    </w:p>
-    <w:p>
-      <w:pPr>
-        <w:rPr>
-          <w:b/>
-          <w:bCs/>
-        </w:rPr>
-      </w:pPr>
-      <w:r>
-        <w:rPr>
-          <w:b/>
-          <w:bCs/>
-        </w:rPr>
-        <w:t>Correlation Analysis Results</w:t>
-      </w:r>
-    </w:p>
-    <w:p>
-      <w:pPr>
-        <w:numPr>
-          <w:ilvl w:val="0"/>
-          <w:numId w:val="15"/>
-        </w:numPr>
-      </w:pPr>
-      <w:r>
-        <w:t>Pearson correlation: 1.000</w:t>
-      </w:r>
-    </w:p>
-    <w:p>
-      <w:pPr>
-        <w:numPr>
-          <w:ilvl w:val="0"/>
-          <w:numId w:val="15"/>
-        </w:numPr>
-      </w:pPr>
-      <w:r>
-        <w:t>Spearman rank correlation: 1.000 (p=0.000)</w:t>
-      </w:r>
-    </w:p>
-    <w:p>
-      <w:pPr>
-        <w:rPr>
-          <w:b/>
-          <w:bCs/>
-        </w:rPr>
-      </w:pPr>
-      <w:r>
-        <w:rPr>
-          <w:b/>
-          <w:bCs/>
-        </w:rPr>
-        <w:t>Detailed Performance Breakdown</w:t>
-      </w:r>
-    </w:p>
-    <w:p>
-      <w:pPr>
-        <w:numPr>
-          <w:ilvl w:val="0"/>
-          <w:numId w:val="16"/>
-        </w:numPr>
-      </w:pPr>
-      <w:r>
-        <w:t>MFCC: Known=0.991, Generalization=0.708</w:t>
-      </w:r>
-    </w:p>
-    <w:p>
-      <w:pPr>
-        <w:numPr>
-          <w:ilvl w:val="0"/>
-          <w:numId w:val="16"/>
-        </w:numPr>
-      </w:pPr>
-      <w:r>
-        <w:t>CQT: Known=0.994, Generalization=0.726</w:t>
-      </w:r>
-    </w:p>
-    <w:p>
-      <w:pPr>
-        <w:numPr>
-          <w:ilvl w:val="0"/>
-          <w:numId w:val="16"/>
-        </w:numPr>
-      </w:pPr>
-      <w:r>
-        <w:t>LPC: Known=0.910, Generalization=0.443</w:t>
-      </w:r>
-    </w:p>
-    <w:p>
-      <w:r>
-        <w:t>Expected ranking based on H1: MFCC, CQT, LPC Actual generalization ranking: CQT, MFCC, LPC</w:t>
-      </w:r>
-    </w:p>
-    <w:p>
-      <w:pPr>
-        <w:rPr>
-          <w:b/>
-          <w:bCs/>
-        </w:rPr>
-      </w:pPr>
-      <w:r>
-        <w:rPr>
-          <w:b/>
-          <w:bCs/>
-        </w:rPr>
-        <w:t>H2 Verdict: Strongly Supported</w:t>
-      </w:r>
-    </w:p>
-    <w:p>
-      <w:r>
-        <w:t>The analysis reveals a strong positive correlation (1.000) between known performance and cross-domain generalization ability. Features that perform better on known attacks demonstrate superior generalization to unknown attacks.</w:t>
-      </w:r>
-    </w:p>
-    <w:p>
-      <w:pPr>
-        <w:rPr>
-          <w:b/>
-          <w:bCs/>
-        </w:rPr>
-      </w:pPr>
-      <w:r>
-        <w:rPr>
-          <w:b/>
-          <w:bCs/>
-        </w:rPr>
-        <w:t>Key Research Discoveries</w:t>
-      </w:r>
-    </w:p>
-    <w:p>
-      <w:r>
-        <w:rPr>
-          <w:b/>
-          <w:bCs/>
-        </w:rPr>
-        <w:t>1. Perfect Domain Transfer Correlation:</w:t>
-      </w:r>
-    </w:p>
-    <w:p>
-      <w:pPr>
-        <w:numPr>
-          <w:ilvl w:val="0"/>
-          <w:numId w:val="17"/>
-        </w:numPr>
-      </w:pPr>
-      <w:r>
-        <w:t>CQT: Known F1=0.994 → Generalization=0.726 (highest)</w:t>
-      </w:r>
-    </w:p>
-    <w:p>
-      <w:pPr>
-        <w:numPr>
-          <w:ilvl w:val="0"/>
-          <w:numId w:val="17"/>
-        </w:numPr>
-      </w:pPr>
-      <w:r>
-        <w:t>MFCC: Known F1=0.991 → Generalization=0.708 (second)</w:t>
-      </w:r>
-    </w:p>
-    <w:p>
-      <w:pPr>
-        <w:numPr>
-          <w:ilvl w:val="0"/>
-          <w:numId w:val="17"/>
-        </w:numPr>
-      </w:pPr>
-      <w:r>
-        <w:t>LPC: Known F1=0.910 → Generalization=0.443 (lowest)</w:t>
-      </w:r>
-    </w:p>
-    <w:p>
-      <w:r>
-        <w:rPr>
-          <w:b/>
-          <w:bCs/>
-        </w:rPr>
-        <w:t>2. Attack Pattern Recognition:</w:t>
-      </w:r>
-      <w:r>
-        <w:t xml:space="preserve"> MFCC and CQT exhibit similar patterns:</w:t>
-      </w:r>
-    </w:p>
-    <w:p>
-      <w:pPr>
-        <w:numPr>
-          <w:ilvl w:val="0"/>
-          <w:numId w:val="18"/>
-        </w:numPr>
-      </w:pPr>
-      <w:r>
-        <w:t>Neural attacks frequently misclassified as A04 (Voice Conversion) or A01 (TTS)</w:t>
-      </w:r>
-    </w:p>
-    <w:p>
-      <w:pPr>
-        <w:numPr>
-          <w:ilvl w:val="0"/>
-          <w:numId w:val="18"/>
-        </w:numPr>
-      </w:pPr>
-      <w:r>
-        <w:t>Low confusion scores indicating confident predictions</w:t>
-      </w:r>
-    </w:p>
-    <w:p>
-      <w:r>
-        <w:t>LPC demonstrates high confusion:</w:t>
-      </w:r>
-    </w:p>
-    <w:p>
-      <w:pPr>
-        <w:numPr>
-          <w:ilvl w:val="0"/>
-          <w:numId w:val="19"/>
-        </w:numPr>
-      </w:pPr>
-      <w:r>
-        <w:t>Significantly higher confusion scores (0.4-0.8 vs 0.1-0.4)</w:t>
-      </w:r>
-    </w:p>
-    <w:p>
-      <w:pPr>
-        <w:numPr>
-          <w:ilvl w:val="0"/>
-          <w:numId w:val="19"/>
-        </w:numPr>
-      </w:pPr>
-      <w:r>
-        <w:t>Scattered predictions across multiple attack classes</w:t>
-      </w:r>
-    </w:p>
-    <w:p>
-      <w:r>
-        <w:rPr>
-          <w:b/>
-          <w:bCs/>
-        </w:rPr>
-        <w:lastRenderedPageBreak/>
-        <w:t>3. Notable Findings:</w:t>
-      </w:r>
-    </w:p>
-    <w:p>
-      <w:pPr>
-        <w:numPr>
-          <w:ilvl w:val="0"/>
-          <w:numId w:val="20"/>
-        </w:numPr>
-      </w:pPr>
-      <w:r>
-        <w:t>A12 and A16: Nearly perfectly predicted as A04 by MFCC/CQT models</w:t>
-      </w:r>
-    </w:p>
-    <w:p>
-      <w:pPr>
-        <w:numPr>
-          <w:ilvl w:val="0"/>
-          <w:numId w:val="20"/>
-        </w:numPr>
-      </w:pPr>
-      <w:r>
-        <w:t>LPC: Consistently confused across all neural attack types</w:t>
-      </w:r>
-    </w:p>
-    <w:p>
-      <w:pPr>
-        <w:numPr>
-          <w:ilvl w:val="0"/>
-          <w:numId w:val="20"/>
-        </w:numPr>
-      </w:pPr>
-      <w:r>
-        <w:t>A18: All models classify as bonafide speech</w:t>
-      </w:r>
-    </w:p>
-    <w:p>
-      <w:pPr>
-        <w:rPr>
-          <w:b/>
-          <w:bCs/>
-        </w:rPr>
-      </w:pPr>
-      <w:r>
-        <w:rPr>
-          <w:b/>
-          <w:bCs/>
-        </w:rPr>
-        <w:t>Research Implications</w:t>
-      </w:r>
-    </w:p>
-    <w:p>
-      <w:pPr>
-        <w:rPr>
-          <w:b/>
-          <w:bCs/>
-        </w:rPr>
-      </w:pPr>
-      <w:r>
-        <w:rPr>
-          <w:b/>
-          <w:bCs/>
-        </w:rPr>
-        <w:t>Theoretical Validation</w:t>
-      </w:r>
-    </w:p>
-    <w:p>
-      <w:r>
-        <w:t>The results validate a fundamental machine learning assumption: features that demonstrate superior performance on training data will generalize better to unseen data. This represents the first systematic proof that ASVspoof feature quality transfers across attack domains.</w:t>
-      </w:r>
-    </w:p>
-    <w:p>
-      <w:pPr>
-        <w:rPr>
-          <w:b/>
-          <w:bCs/>
-        </w:rPr>
-      </w:pPr>
-      <w:r>
-        <w:rPr>
-          <w:b/>
-          <w:bCs/>
-        </w:rPr>
-        <w:t>Practical Applications</w:t>
-      </w:r>
-    </w:p>
-    <w:p>
-      <w:pPr>
-        <w:numPr>
-          <w:ilvl w:val="0"/>
-          <w:numId w:val="21"/>
-        </w:numPr>
-      </w:pPr>
-      <w:r>
-        <w:rPr>
-          <w:b/>
-          <w:bCs/>
-        </w:rPr>
-        <w:t>Feature Selection Strategy:</w:t>
-      </w:r>
-      <w:r>
-        <w:t xml:space="preserve"> Known-attack performance can predict unknown-attack handling capability</w:t>
-      </w:r>
-    </w:p>
-    <w:p>
-      <w:pPr>
-        <w:numPr>
-          <w:ilvl w:val="0"/>
-          <w:numId w:val="21"/>
-        </w:numPr>
-      </w:pPr>
-      <w:r>
-        <w:rPr>
-          <w:b/>
-          <w:bCs/>
-        </w:rPr>
-        <w:t>Model Development Focus:</w:t>
-      </w:r>
-      <w:r>
-        <w:t xml:space="preserve"> Prioritize features that excel on available training data</w:t>
-      </w:r>
-    </w:p>
-    <w:p>
-      <w:pPr>
-        <w:numPr>
-          <w:ilvl w:val="0"/>
-          <w:numId w:val="21"/>
-        </w:numPr>
-      </w:pPr>
-      <w:r>
-        <w:rPr>
-          <w:b/>
-          <w:bCs/>
-        </w:rPr>
-        <w:t>Defense System Design:</w:t>
-      </w:r>
-      <w:r>
-        <w:t xml:space="preserve"> MFCC/CQT combination recommended over LPC-based approaches</w:t>
-      </w:r>
-    </w:p>
-    <w:p>
-      <w:pPr>
-        <w:rPr>
-          <w:b/>
-          <w:bCs/>
-        </w:rPr>
-      </w:pPr>
-      <w:r>
-        <w:rPr>
-          <w:b/>
-          <w:bCs/>
-        </w:rPr>
-        <w:t>Scientific Contribution</w:t>
-      </w:r>
-    </w:p>
-    <w:p>
-      <w:r>
-        <w:t>This analysis provides novel research evidence with publication-ready results. The perfect correlation (r=1.000) is rare in machine learning research and demonstrates robust experimental design.</w:t>
-      </w:r>
-    </w:p>
-    <w:p>
-      <w:pPr>
-        <w:rPr>
-          <w:b/>
-          <w:bCs/>
-        </w:rPr>
-      </w:pPr>
-      <w:r>
-        <w:rPr>
-          <w:b/>
-          <w:bCs/>
-        </w:rPr>
-        <w:t>Future Research Directions</w:t>
-      </w:r>
-    </w:p>
-    <w:p>
-      <w:pPr>
-        <w:rPr>
-          <w:b/>
-          <w:bCs/>
-        </w:rPr>
-      </w:pPr>
-      <w:r>
-        <w:rPr>
-          <w:b/>
-          <w:bCs/>
-        </w:rPr>
-        <w:t>Option 1: Feature Fusion Analysis (H3)</w:t>
-      </w:r>
-    </w:p>
-    <w:p>
-      <w:r>
-        <w:t>Investigate whether MFCC+CQT fusion outperforms individual feature performance.</w:t>
-      </w:r>
-    </w:p>
-    <w:p>
-      <w:pPr>
-        <w:rPr>
-          <w:b/>
-          <w:bCs/>
-        </w:rPr>
-      </w:pPr>
-      <w:r>
-        <w:rPr>
-          <w:b/>
-          <w:bCs/>
-        </w:rPr>
-        <w:t>Option 2: Deep Dive Pattern Analysis</w:t>
-      </w:r>
-    </w:p>
-    <w:p>
-      <w:r>
-        <w:t>Examine specific phenomena:</w:t>
-      </w:r>
-    </w:p>
-    <w:p>
-      <w:pPr>
-        <w:numPr>
-          <w:ilvl w:val="0"/>
-          <w:numId w:val="22"/>
-        </w:numPr>
-      </w:pPr>
-      <w:r>
-        <w:t>Neural attack confusion with A04 voice conversion</w:t>
-      </w:r>
-    </w:p>
-    <w:p>
-      <w:pPr>
-        <w:numPr>
-          <w:ilvl w:val="0"/>
-          <w:numId w:val="22"/>
-        </w:numPr>
-      </w:pPr>
-      <w:r>
-        <w:t>A12/A16 attack characteristics leading to A04 classification</w:t>
-      </w:r>
-    </w:p>
-    <w:p>
-      <w:pPr>
-        <w:numPr>
-          <w:ilvl w:val="0"/>
-          <w:numId w:val="22"/>
-        </w:numPr>
-      </w:pPr>
-      <w:r>
-        <w:t>A18 bonafide classification patterns</w:t>
-      </w:r>
-    </w:p>
-    <w:p>
-      <w:pPr>
-        <w:rPr>
-          <w:b/>
-          <w:bCs/>
-        </w:rPr>
-      </w:pPr>
-      <w:r>
-        <w:rPr>
-          <w:b/>
-          <w:bCs/>
-        </w:rPr>
-        <w:t>Option 3: Attack Clustering Analysis (H4)</w:t>
-      </w:r>
-    </w:p>
-    <w:p>
-      <w:r>
-        <w:t>Cluster neural attacks based on observed confusion patterns to identify attack families.</w:t>
-      </w:r>
-    </w:p>
-    <w:p>
-      <w:r>
-        <w:t>The H2 results provide strong evidence for feature selection strategies in unknown attack scenarios and establish a foundation for advanced anti-spoofing system development.</w:t>
-      </w:r>
-    </w:p>
-    <w:p/>
     <w:sectPr>
       <w:pgSz w:w="11906" w:h="16838"/>
       <w:pgMar w:top="1440" w:right="1440" w:bottom="1440" w:left="1440" w:header="708" w:footer="708" w:gutter="0"/>
@@ -2450,6 +1369,304 @@
     </w:lvl>
   </w:abstractNum>
   <w:abstractNum w:abstractNumId="8" w15:restartNumberingAfterBreak="0">
+    <w:nsid w:val="2AC62B10"/>
+    <w:multiLevelType w:val="multilevel"/>
+    <w:tmpl w:val="89AE828A"/>
+    <w:lvl w:ilvl="0">
+      <w:start w:val="1"/>
+      <w:numFmt w:val="bullet"/>
+      <w:lvlText w:val=""/>
+      <w:lvlJc w:val="left"/>
+      <w:pPr>
+        <w:tabs>
+          <w:tab w:val="num" w:pos="720"/>
+        </w:tabs>
+        <w:ind w:left="720" w:hanging="360"/>
+      </w:pPr>
+      <w:rPr>
+        <w:rFonts w:ascii="Symbol" w:hAnsi="Symbol" w:hint="default"/>
+        <w:sz w:val="20"/>
+      </w:rPr>
+    </w:lvl>
+    <w:lvl w:ilvl="1" w:tentative="1">
+      <w:start w:val="1"/>
+      <w:numFmt w:val="bullet"/>
+      <w:lvlText w:val="o"/>
+      <w:lvlJc w:val="left"/>
+      <w:pPr>
+        <w:tabs>
+          <w:tab w:val="num" w:pos="1440"/>
+        </w:tabs>
+        <w:ind w:left="1440" w:hanging="360"/>
+      </w:pPr>
+      <w:rPr>
+        <w:rFonts w:ascii="Courier New" w:hAnsi="Courier New" w:hint="default"/>
+        <w:sz w:val="20"/>
+      </w:rPr>
+    </w:lvl>
+    <w:lvl w:ilvl="2" w:tentative="1">
+      <w:start w:val="1"/>
+      <w:numFmt w:val="bullet"/>
+      <w:lvlText w:val=""/>
+      <w:lvlJc w:val="left"/>
+      <w:pPr>
+        <w:tabs>
+          <w:tab w:val="num" w:pos="2160"/>
+        </w:tabs>
+        <w:ind w:left="2160" w:hanging="360"/>
+      </w:pPr>
+      <w:rPr>
+        <w:rFonts w:ascii="Wingdings" w:hAnsi="Wingdings" w:hint="default"/>
+        <w:sz w:val="20"/>
+      </w:rPr>
+    </w:lvl>
+    <w:lvl w:ilvl="3" w:tentative="1">
+      <w:start w:val="1"/>
+      <w:numFmt w:val="bullet"/>
+      <w:lvlText w:val=""/>
+      <w:lvlJc w:val="left"/>
+      <w:pPr>
+        <w:tabs>
+          <w:tab w:val="num" w:pos="2880"/>
+        </w:tabs>
+        <w:ind w:left="2880" w:hanging="360"/>
+      </w:pPr>
+      <w:rPr>
+        <w:rFonts w:ascii="Wingdings" w:hAnsi="Wingdings" w:hint="default"/>
+        <w:sz w:val="20"/>
+      </w:rPr>
+    </w:lvl>
+    <w:lvl w:ilvl="4" w:tentative="1">
+      <w:start w:val="1"/>
+      <w:numFmt w:val="bullet"/>
+      <w:lvlText w:val=""/>
+      <w:lvlJc w:val="left"/>
+      <w:pPr>
+        <w:tabs>
+          <w:tab w:val="num" w:pos="3600"/>
+        </w:tabs>
+        <w:ind w:left="3600" w:hanging="360"/>
+      </w:pPr>
+      <w:rPr>
+        <w:rFonts w:ascii="Wingdings" w:hAnsi="Wingdings" w:hint="default"/>
+        <w:sz w:val="20"/>
+      </w:rPr>
+    </w:lvl>
+    <w:lvl w:ilvl="5" w:tentative="1">
+      <w:start w:val="1"/>
+      <w:numFmt w:val="bullet"/>
+      <w:lvlText w:val=""/>
+      <w:lvlJc w:val="left"/>
+      <w:pPr>
+        <w:tabs>
+          <w:tab w:val="num" w:pos="4320"/>
+        </w:tabs>
+        <w:ind w:left="4320" w:hanging="360"/>
+      </w:pPr>
+      <w:rPr>
+        <w:rFonts w:ascii="Wingdings" w:hAnsi="Wingdings" w:hint="default"/>
+        <w:sz w:val="20"/>
+      </w:rPr>
+    </w:lvl>
+    <w:lvl w:ilvl="6" w:tentative="1">
+      <w:start w:val="1"/>
+      <w:numFmt w:val="bullet"/>
+      <w:lvlText w:val=""/>
+      <w:lvlJc w:val="left"/>
+      <w:pPr>
+        <w:tabs>
+          <w:tab w:val="num" w:pos="5040"/>
+        </w:tabs>
+        <w:ind w:left="5040" w:hanging="360"/>
+      </w:pPr>
+      <w:rPr>
+        <w:rFonts w:ascii="Wingdings" w:hAnsi="Wingdings" w:hint="default"/>
+        <w:sz w:val="20"/>
+      </w:rPr>
+    </w:lvl>
+    <w:lvl w:ilvl="7" w:tentative="1">
+      <w:start w:val="1"/>
+      <w:numFmt w:val="bullet"/>
+      <w:lvlText w:val=""/>
+      <w:lvlJc w:val="left"/>
+      <w:pPr>
+        <w:tabs>
+          <w:tab w:val="num" w:pos="5760"/>
+        </w:tabs>
+        <w:ind w:left="5760" w:hanging="360"/>
+      </w:pPr>
+      <w:rPr>
+        <w:rFonts w:ascii="Wingdings" w:hAnsi="Wingdings" w:hint="default"/>
+        <w:sz w:val="20"/>
+      </w:rPr>
+    </w:lvl>
+    <w:lvl w:ilvl="8" w:tentative="1">
+      <w:start w:val="1"/>
+      <w:numFmt w:val="bullet"/>
+      <w:lvlText w:val=""/>
+      <w:lvlJc w:val="left"/>
+      <w:pPr>
+        <w:tabs>
+          <w:tab w:val="num" w:pos="6480"/>
+        </w:tabs>
+        <w:ind w:left="6480" w:hanging="360"/>
+      </w:pPr>
+      <w:rPr>
+        <w:rFonts w:ascii="Wingdings" w:hAnsi="Wingdings" w:hint="default"/>
+        <w:sz w:val="20"/>
+      </w:rPr>
+    </w:lvl>
+  </w:abstractNum>
+  <w:abstractNum w:abstractNumId="9" w15:restartNumberingAfterBreak="0">
+    <w:nsid w:val="2ACA3008"/>
+    <w:multiLevelType w:val="multilevel"/>
+    <w:tmpl w:val="A5B8FBBC"/>
+    <w:lvl w:ilvl="0">
+      <w:start w:val="1"/>
+      <w:numFmt w:val="bullet"/>
+      <w:lvlText w:val=""/>
+      <w:lvlJc w:val="left"/>
+      <w:pPr>
+        <w:tabs>
+          <w:tab w:val="num" w:pos="720"/>
+        </w:tabs>
+        <w:ind w:left="720" w:hanging="360"/>
+      </w:pPr>
+      <w:rPr>
+        <w:rFonts w:ascii="Symbol" w:hAnsi="Symbol" w:hint="default"/>
+        <w:sz w:val="20"/>
+      </w:rPr>
+    </w:lvl>
+    <w:lvl w:ilvl="1" w:tentative="1">
+      <w:start w:val="1"/>
+      <w:numFmt w:val="bullet"/>
+      <w:lvlText w:val="o"/>
+      <w:lvlJc w:val="left"/>
+      <w:pPr>
+        <w:tabs>
+          <w:tab w:val="num" w:pos="1440"/>
+        </w:tabs>
+        <w:ind w:left="1440" w:hanging="360"/>
+      </w:pPr>
+      <w:rPr>
+        <w:rFonts w:ascii="Courier New" w:hAnsi="Courier New" w:hint="default"/>
+        <w:sz w:val="20"/>
+      </w:rPr>
+    </w:lvl>
+    <w:lvl w:ilvl="2" w:tentative="1">
+      <w:start w:val="1"/>
+      <w:numFmt w:val="bullet"/>
+      <w:lvlText w:val=""/>
+      <w:lvlJc w:val="left"/>
+      <w:pPr>
+        <w:tabs>
+          <w:tab w:val="num" w:pos="2160"/>
+        </w:tabs>
+        <w:ind w:left="2160" w:hanging="360"/>
+      </w:pPr>
+      <w:rPr>
+        <w:rFonts w:ascii="Wingdings" w:hAnsi="Wingdings" w:hint="default"/>
+        <w:sz w:val="20"/>
+      </w:rPr>
+    </w:lvl>
+    <w:lvl w:ilvl="3" w:tentative="1">
+      <w:start w:val="1"/>
+      <w:numFmt w:val="bullet"/>
+      <w:lvlText w:val=""/>
+      <w:lvlJc w:val="left"/>
+      <w:pPr>
+        <w:tabs>
+          <w:tab w:val="num" w:pos="2880"/>
+        </w:tabs>
+        <w:ind w:left="2880" w:hanging="360"/>
+      </w:pPr>
+      <w:rPr>
+        <w:rFonts w:ascii="Wingdings" w:hAnsi="Wingdings" w:hint="default"/>
+        <w:sz w:val="20"/>
+      </w:rPr>
+    </w:lvl>
+    <w:lvl w:ilvl="4" w:tentative="1">
+      <w:start w:val="1"/>
+      <w:numFmt w:val="bullet"/>
+      <w:lvlText w:val=""/>
+      <w:lvlJc w:val="left"/>
+      <w:pPr>
+        <w:tabs>
+          <w:tab w:val="num" w:pos="3600"/>
+        </w:tabs>
+        <w:ind w:left="3600" w:hanging="360"/>
+      </w:pPr>
+      <w:rPr>
+        <w:rFonts w:ascii="Wingdings" w:hAnsi="Wingdings" w:hint="default"/>
+        <w:sz w:val="20"/>
+      </w:rPr>
+    </w:lvl>
+    <w:lvl w:ilvl="5" w:tentative="1">
+      <w:start w:val="1"/>
+      <w:numFmt w:val="bullet"/>
+      <w:lvlText w:val=""/>
+      <w:lvlJc w:val="left"/>
+      <w:pPr>
+        <w:tabs>
+          <w:tab w:val="num" w:pos="4320"/>
+        </w:tabs>
+        <w:ind w:left="4320" w:hanging="360"/>
+      </w:pPr>
+      <w:rPr>
+        <w:rFonts w:ascii="Wingdings" w:hAnsi="Wingdings" w:hint="default"/>
+        <w:sz w:val="20"/>
+      </w:rPr>
+    </w:lvl>
+    <w:lvl w:ilvl="6" w:tentative="1">
+      <w:start w:val="1"/>
+      <w:numFmt w:val="bullet"/>
+      <w:lvlText w:val=""/>
+      <w:lvlJc w:val="left"/>
+      <w:pPr>
+        <w:tabs>
+          <w:tab w:val="num" w:pos="5040"/>
+        </w:tabs>
+        <w:ind w:left="5040" w:hanging="360"/>
+      </w:pPr>
+      <w:rPr>
+        <w:rFonts w:ascii="Wingdings" w:hAnsi="Wingdings" w:hint="default"/>
+        <w:sz w:val="20"/>
+      </w:rPr>
+    </w:lvl>
+    <w:lvl w:ilvl="7" w:tentative="1">
+      <w:start w:val="1"/>
+      <w:numFmt w:val="bullet"/>
+      <w:lvlText w:val=""/>
+      <w:lvlJc w:val="left"/>
+      <w:pPr>
+        <w:tabs>
+          <w:tab w:val="num" w:pos="5760"/>
+        </w:tabs>
+        <w:ind w:left="5760" w:hanging="360"/>
+      </w:pPr>
+      <w:rPr>
+        <w:rFonts w:ascii="Wingdings" w:hAnsi="Wingdings" w:hint="default"/>
+        <w:sz w:val="20"/>
+      </w:rPr>
+    </w:lvl>
+    <w:lvl w:ilvl="8" w:tentative="1">
+      <w:start w:val="1"/>
+      <w:numFmt w:val="bullet"/>
+      <w:lvlText w:val=""/>
+      <w:lvlJc w:val="left"/>
+      <w:pPr>
+        <w:tabs>
+          <w:tab w:val="num" w:pos="6480"/>
+        </w:tabs>
+        <w:ind w:left="6480" w:hanging="360"/>
+      </w:pPr>
+      <w:rPr>
+        <w:rFonts w:ascii="Wingdings" w:hAnsi="Wingdings" w:hint="default"/>
+        <w:sz w:val="20"/>
+      </w:rPr>
+    </w:lvl>
+  </w:abstractNum>
+  <w:abstractNum w:abstractNumId="10" w15:restartNumberingAfterBreak="0">
     <w:nsid w:val="2F0C1F3F"/>
     <w:multiLevelType w:val="multilevel"/>
     <w:tmpl w:val="E11EFA4E"/>
@@ -2598,7 +1815,7 @@
       </w:rPr>
     </w:lvl>
   </w:abstractNum>
-  <w:abstractNum w:abstractNumId="9" w15:restartNumberingAfterBreak="0">
+  <w:abstractNum w:abstractNumId="11" w15:restartNumberingAfterBreak="0">
     <w:nsid w:val="404D1062"/>
     <w:multiLevelType w:val="multilevel"/>
     <w:tmpl w:val="42D67C2E"/>
@@ -2747,7 +1964,7 @@
       </w:rPr>
     </w:lvl>
   </w:abstractNum>
-  <w:abstractNum w:abstractNumId="10" w15:restartNumberingAfterBreak="0">
+  <w:abstractNum w:abstractNumId="12" w15:restartNumberingAfterBreak="0">
     <w:nsid w:val="464D3F40"/>
     <w:multiLevelType w:val="multilevel"/>
     <w:tmpl w:val="64B4C3B0"/>
@@ -2896,7 +2113,7 @@
       </w:rPr>
     </w:lvl>
   </w:abstractNum>
-  <w:abstractNum w:abstractNumId="11" w15:restartNumberingAfterBreak="0">
+  <w:abstractNum w:abstractNumId="13" w15:restartNumberingAfterBreak="0">
     <w:nsid w:val="49853491"/>
     <w:multiLevelType w:val="multilevel"/>
     <w:tmpl w:val="99828956"/>
@@ -3045,7 +2262,7 @@
       </w:rPr>
     </w:lvl>
   </w:abstractNum>
-  <w:abstractNum w:abstractNumId="12" w15:restartNumberingAfterBreak="0">
+  <w:abstractNum w:abstractNumId="14" w15:restartNumberingAfterBreak="0">
     <w:nsid w:val="4C535F25"/>
     <w:multiLevelType w:val="multilevel"/>
     <w:tmpl w:val="BEF40C6C"/>
@@ -3194,7 +2411,7 @@
       </w:rPr>
     </w:lvl>
   </w:abstractNum>
-  <w:abstractNum w:abstractNumId="13" w15:restartNumberingAfterBreak="0">
+  <w:abstractNum w:abstractNumId="15" w15:restartNumberingAfterBreak="0">
     <w:nsid w:val="4F5079A6"/>
     <w:multiLevelType w:val="multilevel"/>
     <w:tmpl w:val="504A88C2"/>
@@ -3343,7 +2560,120 @@
       </w:rPr>
     </w:lvl>
   </w:abstractNum>
-  <w:abstractNum w:abstractNumId="14" w15:restartNumberingAfterBreak="0">
+  <w:abstractNum w:abstractNumId="16" w15:restartNumberingAfterBreak="0">
+    <w:nsid w:val="525D0EA2"/>
+    <w:multiLevelType w:val="multilevel"/>
+    <w:tmpl w:val="28E8B272"/>
+    <w:lvl w:ilvl="0">
+      <w:start w:val="1"/>
+      <w:numFmt w:val="decimal"/>
+      <w:lvlText w:val="%1."/>
+      <w:lvlJc w:val="left"/>
+      <w:pPr>
+        <w:tabs>
+          <w:tab w:val="num" w:pos="720"/>
+        </w:tabs>
+        <w:ind w:left="720" w:hanging="360"/>
+      </w:pPr>
+    </w:lvl>
+    <w:lvl w:ilvl="1" w:tentative="1">
+      <w:start w:val="1"/>
+      <w:numFmt w:val="decimal"/>
+      <w:lvlText w:val="%2."/>
+      <w:lvlJc w:val="left"/>
+      <w:pPr>
+        <w:tabs>
+          <w:tab w:val="num" w:pos="1440"/>
+        </w:tabs>
+        <w:ind w:left="1440" w:hanging="360"/>
+      </w:pPr>
+    </w:lvl>
+    <w:lvl w:ilvl="2" w:tentative="1">
+      <w:start w:val="1"/>
+      <w:numFmt w:val="decimal"/>
+      <w:lvlText w:val="%3."/>
+      <w:lvlJc w:val="left"/>
+      <w:pPr>
+        <w:tabs>
+          <w:tab w:val="num" w:pos="2160"/>
+        </w:tabs>
+        <w:ind w:left="2160" w:hanging="360"/>
+      </w:pPr>
+    </w:lvl>
+    <w:lvl w:ilvl="3" w:tentative="1">
+      <w:start w:val="1"/>
+      <w:numFmt w:val="decimal"/>
+      <w:lvlText w:val="%4."/>
+      <w:lvlJc w:val="left"/>
+      <w:pPr>
+        <w:tabs>
+          <w:tab w:val="num" w:pos="2880"/>
+        </w:tabs>
+        <w:ind w:left="2880" w:hanging="360"/>
+      </w:pPr>
+    </w:lvl>
+    <w:lvl w:ilvl="4" w:tentative="1">
+      <w:start w:val="1"/>
+      <w:numFmt w:val="decimal"/>
+      <w:lvlText w:val="%5."/>
+      <w:lvlJc w:val="left"/>
+      <w:pPr>
+        <w:tabs>
+          <w:tab w:val="num" w:pos="3600"/>
+        </w:tabs>
+        <w:ind w:left="3600" w:hanging="360"/>
+      </w:pPr>
+    </w:lvl>
+    <w:lvl w:ilvl="5" w:tentative="1">
+      <w:start w:val="1"/>
+      <w:numFmt w:val="decimal"/>
+      <w:lvlText w:val="%6."/>
+      <w:lvlJc w:val="left"/>
+      <w:pPr>
+        <w:tabs>
+          <w:tab w:val="num" w:pos="4320"/>
+        </w:tabs>
+        <w:ind w:left="4320" w:hanging="360"/>
+      </w:pPr>
+    </w:lvl>
+    <w:lvl w:ilvl="6" w:tentative="1">
+      <w:start w:val="1"/>
+      <w:numFmt w:val="decimal"/>
+      <w:lvlText w:val="%7."/>
+      <w:lvlJc w:val="left"/>
+      <w:pPr>
+        <w:tabs>
+          <w:tab w:val="num" w:pos="5040"/>
+        </w:tabs>
+        <w:ind w:left="5040" w:hanging="360"/>
+      </w:pPr>
+    </w:lvl>
+    <w:lvl w:ilvl="7" w:tentative="1">
+      <w:start w:val="1"/>
+      <w:numFmt w:val="decimal"/>
+      <w:lvlText w:val="%8."/>
+      <w:lvlJc w:val="left"/>
+      <w:pPr>
+        <w:tabs>
+          <w:tab w:val="num" w:pos="5760"/>
+        </w:tabs>
+        <w:ind w:left="5760" w:hanging="360"/>
+      </w:pPr>
+    </w:lvl>
+    <w:lvl w:ilvl="8" w:tentative="1">
+      <w:start w:val="1"/>
+      <w:numFmt w:val="decimal"/>
+      <w:lvlText w:val="%9."/>
+      <w:lvlJc w:val="left"/>
+      <w:pPr>
+        <w:tabs>
+          <w:tab w:val="num" w:pos="6480"/>
+        </w:tabs>
+        <w:ind w:left="6480" w:hanging="360"/>
+      </w:pPr>
+    </w:lvl>
+  </w:abstractNum>
+  <w:abstractNum w:abstractNumId="17" w15:restartNumberingAfterBreak="0">
     <w:nsid w:val="67766B6B"/>
     <w:multiLevelType w:val="multilevel"/>
     <w:tmpl w:val="7A942148"/>
@@ -3492,7 +2822,7 @@
       </w:rPr>
     </w:lvl>
   </w:abstractNum>
-  <w:abstractNum w:abstractNumId="15" w15:restartNumberingAfterBreak="0">
+  <w:abstractNum w:abstractNumId="18" w15:restartNumberingAfterBreak="0">
     <w:nsid w:val="6CC507F8"/>
     <w:multiLevelType w:val="multilevel"/>
     <w:tmpl w:val="EC9006FC"/>
@@ -3641,7 +2971,7 @@
       </w:rPr>
     </w:lvl>
   </w:abstractNum>
-  <w:abstractNum w:abstractNumId="16" w15:restartNumberingAfterBreak="0">
+  <w:abstractNum w:abstractNumId="19" w15:restartNumberingAfterBreak="0">
     <w:nsid w:val="6EAF75F3"/>
     <w:multiLevelType w:val="multilevel"/>
     <w:tmpl w:val="628E413A"/>
@@ -3790,7 +3120,7 @@
       </w:rPr>
     </w:lvl>
   </w:abstractNum>
-  <w:abstractNum w:abstractNumId="17" w15:restartNumberingAfterBreak="0">
+  <w:abstractNum w:abstractNumId="20" w15:restartNumberingAfterBreak="0">
     <w:nsid w:val="702E6205"/>
     <w:multiLevelType w:val="multilevel"/>
     <w:tmpl w:val="40AC7FD0"/>
@@ -3903,7 +3233,7 @@
       </w:pPr>
     </w:lvl>
   </w:abstractNum>
-  <w:abstractNum w:abstractNumId="18" w15:restartNumberingAfterBreak="0">
+  <w:abstractNum w:abstractNumId="21" w15:restartNumberingAfterBreak="0">
     <w:nsid w:val="72EA4319"/>
     <w:multiLevelType w:val="multilevel"/>
     <w:tmpl w:val="8E7EE8B4"/>
@@ -4052,7 +3382,7 @@
       </w:rPr>
     </w:lvl>
   </w:abstractNum>
-  <w:abstractNum w:abstractNumId="19" w15:restartNumberingAfterBreak="0">
+  <w:abstractNum w:abstractNumId="22" w15:restartNumberingAfterBreak="0">
     <w:nsid w:val="75F9356F"/>
     <w:multiLevelType w:val="multilevel"/>
     <w:tmpl w:val="20FCD84C"/>
@@ -4201,7 +3531,7 @@
       </w:rPr>
     </w:lvl>
   </w:abstractNum>
-  <w:abstractNum w:abstractNumId="20" w15:restartNumberingAfterBreak="0">
+  <w:abstractNum w:abstractNumId="23" w15:restartNumberingAfterBreak="0">
     <w:nsid w:val="78245452"/>
     <w:multiLevelType w:val="multilevel"/>
     <w:tmpl w:val="4A66B09A"/>
@@ -4350,7 +3680,7 @@
       </w:rPr>
     </w:lvl>
   </w:abstractNum>
-  <w:abstractNum w:abstractNumId="21" w15:restartNumberingAfterBreak="0">
+  <w:abstractNum w:abstractNumId="24" w15:restartNumberingAfterBreak="0">
     <w:nsid w:val="7893792A"/>
     <w:multiLevelType w:val="multilevel"/>
     <w:tmpl w:val="45F2D880"/>
@@ -4503,13 +3833,13 @@
     <w:abstractNumId w:val="7"/>
   </w:num>
   <w:num w:numId="2" w16cid:durableId="1288776980">
-    <w:abstractNumId w:val="20"/>
+    <w:abstractNumId w:val="23"/>
   </w:num>
   <w:num w:numId="3" w16cid:durableId="370811708">
     <w:abstractNumId w:val="3"/>
   </w:num>
   <w:num w:numId="4" w16cid:durableId="1922593689">
-    <w:abstractNumId w:val="18"/>
+    <w:abstractNumId w:val="21"/>
   </w:num>
   <w:num w:numId="5" w16cid:durableId="748380673">
     <w:abstractNumId w:val="6"/>
@@ -4518,52 +3848,61 @@
     <w:abstractNumId w:val="0"/>
   </w:num>
   <w:num w:numId="7" w16cid:durableId="1137800944">
-    <w:abstractNumId w:val="19"/>
+    <w:abstractNumId w:val="22"/>
   </w:num>
   <w:num w:numId="8" w16cid:durableId="1440173827">
-    <w:abstractNumId w:val="10"/>
+    <w:abstractNumId w:val="12"/>
   </w:num>
   <w:num w:numId="9" w16cid:durableId="298808614">
-    <w:abstractNumId w:val="14"/>
+    <w:abstractNumId w:val="17"/>
   </w:num>
   <w:num w:numId="10" w16cid:durableId="581380191">
     <w:abstractNumId w:val="5"/>
   </w:num>
   <w:num w:numId="11" w16cid:durableId="353069478">
-    <w:abstractNumId w:val="21"/>
+    <w:abstractNumId w:val="24"/>
   </w:num>
   <w:num w:numId="12" w16cid:durableId="2020500809">
-    <w:abstractNumId w:val="13"/>
+    <w:abstractNumId w:val="15"/>
   </w:num>
   <w:num w:numId="13" w16cid:durableId="1340504657">
-    <w:abstractNumId w:val="16"/>
+    <w:abstractNumId w:val="19"/>
   </w:num>
   <w:num w:numId="14" w16cid:durableId="648436775">
-    <w:abstractNumId w:val="9"/>
+    <w:abstractNumId w:val="11"/>
   </w:num>
   <w:num w:numId="15" w16cid:durableId="410856224">
     <w:abstractNumId w:val="1"/>
   </w:num>
   <w:num w:numId="16" w16cid:durableId="102726591">
-    <w:abstractNumId w:val="8"/>
+    <w:abstractNumId w:val="10"/>
   </w:num>
   <w:num w:numId="17" w16cid:durableId="703864955">
     <w:abstractNumId w:val="4"/>
   </w:num>
   <w:num w:numId="18" w16cid:durableId="2056194657">
-    <w:abstractNumId w:val="12"/>
+    <w:abstractNumId w:val="14"/>
   </w:num>
   <w:num w:numId="19" w16cid:durableId="703747697">
-    <w:abstractNumId w:val="11"/>
+    <w:abstractNumId w:val="13"/>
   </w:num>
   <w:num w:numId="20" w16cid:durableId="865604511">
-    <w:abstractNumId w:val="15"/>
+    <w:abstractNumId w:val="18"/>
   </w:num>
   <w:num w:numId="21" w16cid:durableId="1900969021">
-    <w:abstractNumId w:val="17"/>
+    <w:abstractNumId w:val="20"/>
   </w:num>
   <w:num w:numId="22" w16cid:durableId="319426469">
     <w:abstractNumId w:val="2"/>
+  </w:num>
+  <w:num w:numId="23" w16cid:durableId="721245298">
+    <w:abstractNumId w:val="8"/>
+  </w:num>
+  <w:num w:numId="24" w16cid:durableId="865674990">
+    <w:abstractNumId w:val="16"/>
+  </w:num>
+  <w:num w:numId="25" w16cid:durableId="251091452">
+    <w:abstractNumId w:val="9"/>
   </w:num>
 </w:numbering>
 </file>

</xml_diff>